<commit_message>
Add mod 2 and 2.2 assignment file
</commit_message>
<xml_diff>
--- a/csd-310/module-1/hefferin_1.2.docx
+++ b/csd-310/module-1/hefferin_1.2.docx
@@ -86,15 +86,6 @@
         </w:rPr>
         <w:t xml:space="preserve"> of August 2024</w:t>
       </w:r>
-    </w:p>
-    <w:p>
-      <w:pPr>
-        <w:rPr>
-          <w:rFonts w:ascii="Times New Roman" w:hAnsi="Times New Roman" w:cs="Times New Roman"/>
-          <w:sz w:val="24"/>
-          <w:szCs w:val="24"/>
-        </w:rPr>
-      </w:pPr>
     </w:p>
     <w:p>
       <w:pPr>
@@ -124,13 +115,12 @@
         </w:r>
       </w:hyperlink>
     </w:p>
-    <w:p/>
     <w:p>
       <w:r>
         <w:drawing>
-          <wp:inline distT="0" distB="0" distL="0" distR="0" wp14:anchorId="24A20FF2" wp14:editId="4343ACF9">
-            <wp:extent cx="5943600" cy="4036695"/>
-            <wp:effectExtent l="0" t="0" r="0" b="1905"/>
+          <wp:inline distT="0" distB="0" distL="0" distR="0" wp14:anchorId="24A20FF2" wp14:editId="2188D9BB">
+            <wp:extent cx="5943600" cy="3136604"/>
+            <wp:effectExtent l="0" t="0" r="0" b="6985"/>
             <wp:docPr id="1814228484" name="Picture 1" descr="A screenshot of a computer screen&#10;&#10;Description automatically generated"/>
             <wp:cNvGraphicFramePr>
               <a:graphicFrameLocks xmlns:a="http://schemas.openxmlformats.org/drawingml/2006/main" noChangeAspect="1"/>
@@ -151,7 +141,7 @@
                   <pic:spPr>
                     <a:xfrm>
                       <a:off x="0" y="0"/>
-                      <a:ext cx="5943600" cy="4036695"/>
+                      <a:ext cx="5947676" cy="3138755"/>
                     </a:xfrm>
                     <a:prstGeom prst="rect">
                       <a:avLst/>
@@ -164,9 +154,92 @@
         </w:drawing>
       </w:r>
     </w:p>
-    <w:p/>
-    <w:p/>
-    <w:p/>
+    <w:p>
+      <w:r>
+        <w:drawing>
+          <wp:inline distT="0" distB="0" distL="0" distR="0" wp14:anchorId="24EB32C0" wp14:editId="26210CBD">
+            <wp:extent cx="5943600" cy="2648585"/>
+            <wp:effectExtent l="0" t="0" r="0" b="0"/>
+            <wp:docPr id="1299095163" name="Picture 1" descr="A screenshot of a computer&#10;&#10;Description automatically generated"/>
+            <wp:cNvGraphicFramePr>
+              <a:graphicFrameLocks xmlns:a="http://schemas.openxmlformats.org/drawingml/2006/main" noChangeAspect="1"/>
+            </wp:cNvGraphicFramePr>
+            <a:graphic xmlns:a="http://schemas.openxmlformats.org/drawingml/2006/main">
+              <a:graphicData uri="http://schemas.openxmlformats.org/drawingml/2006/picture">
+                <pic:pic xmlns:pic="http://schemas.openxmlformats.org/drawingml/2006/picture">
+                  <pic:nvPicPr>
+                    <pic:cNvPr id="1299095163" name="Picture 1" descr="A screenshot of a computer&#10;&#10;Description automatically generated"/>
+                    <pic:cNvPicPr/>
+                  </pic:nvPicPr>
+                  <pic:blipFill>
+                    <a:blip r:embed="rId6"/>
+                    <a:stretch>
+                      <a:fillRect/>
+                    </a:stretch>
+                  </pic:blipFill>
+                  <pic:spPr>
+                    <a:xfrm>
+                      <a:off x="0" y="0"/>
+                      <a:ext cx="5943600" cy="2648585"/>
+                    </a:xfrm>
+                    <a:prstGeom prst="rect">
+                      <a:avLst/>
+                    </a:prstGeom>
+                  </pic:spPr>
+                </pic:pic>
+              </a:graphicData>
+            </a:graphic>
+          </wp:inline>
+        </w:drawing>
+      </w:r>
+    </w:p>
+    <w:p>
+      <w:pPr>
+        <w:rPr>
+          <w:rFonts w:ascii="Times New Roman" w:hAnsi="Times New Roman" w:cs="Times New Roman"/>
+        </w:rPr>
+      </w:pPr>
+      <w:r>
+        <w:rPr>
+          <w:rFonts w:ascii="Times New Roman" w:hAnsi="Times New Roman" w:cs="Times New Roman"/>
+        </w:rPr>
+        <w:t xml:space="preserve">Not going to lie I feel like I did this wrong </w:t>
+      </w:r>
+      <w:r>
+        <w:rPr>
+          <w:rFonts w:ascii="Times New Roman" w:hAnsi="Times New Roman" w:cs="Times New Roman"/>
+        </w:rPr>
+        <w:t xml:space="preserve">and after watching some videos made me think I pushed it wrong somehow. I have git </w:t>
+      </w:r>
+      <w:proofErr w:type="spellStart"/>
+      <w:r>
+        <w:rPr>
+          <w:rFonts w:ascii="Times New Roman" w:hAnsi="Times New Roman" w:cs="Times New Roman"/>
+        </w:rPr>
+        <w:t>gui</w:t>
+      </w:r>
+      <w:proofErr w:type="spellEnd"/>
+      <w:r>
+        <w:rPr>
+          <w:rFonts w:ascii="Times New Roman" w:hAnsi="Times New Roman" w:cs="Times New Roman"/>
+        </w:rPr>
+        <w:t xml:space="preserve"> that I was checking as well for pushes and I just think I did it wrong not sure what git should look like after I pushed the changed but I will know after you grade this. I got quiet a few errors but after I seen it pop into the </w:t>
+      </w:r>
+      <w:proofErr w:type="spellStart"/>
+      <w:r>
+        <w:rPr>
+          <w:rFonts w:ascii="Times New Roman" w:hAnsi="Times New Roman" w:cs="Times New Roman"/>
+        </w:rPr>
+        <w:t>gui</w:t>
+      </w:r>
+      <w:proofErr w:type="spellEnd"/>
+      <w:r>
+        <w:rPr>
+          <w:rFonts w:ascii="Times New Roman" w:hAnsi="Times New Roman" w:cs="Times New Roman"/>
+        </w:rPr>
+        <w:t xml:space="preserve"> I was happy because it said I was trying to push something. </w:t>
+      </w:r>
+    </w:p>
     <w:sectPr>
       <w:pgSz w:w="12240" w:h="15840"/>
       <w:pgMar w:top="1440" w:right="1440" w:bottom="1440" w:left="1440" w:header="720" w:footer="720" w:gutter="0"/>

</xml_diff>